<commit_message>
draft before sending to bruno
</commit_message>
<xml_diff>
--- a/Methods_draft_1_version_9_feb_2016.docx
+++ b/Methods_draft_1_version_9_feb_2016.docx
@@ -170,19 +170,25 @@
         <w:rPr>
           <w:rFonts w:ascii="Times New Roman" w:eastAsia="Times New Roman" w:hAnsi="Times New Roman" w:cs="Times New Roman"/>
         </w:rPr>
-        <w:t>0K times). The actual values computed fro</w:t>
-      </w:r>
-      <w:r>
-        <w:rPr>
-          <w:rFonts w:ascii="Times New Roman" w:eastAsia="Times New Roman" w:hAnsi="Times New Roman" w:cs="Times New Roman"/>
-        </w:rPr>
-        <w:t>m the current distribution of 60</w:t>
-      </w:r>
-      <w:r>
-        <w:rPr>
-          <w:rFonts w:ascii="Times New Roman" w:eastAsia="Times New Roman" w:hAnsi="Times New Roman" w:cs="Times New Roman"/>
-        </w:rPr>
-        <w:t xml:space="preserve">00 real societies can then be compared to the resulting distributions. </w:t>
+        <w:t xml:space="preserve">0K times). </w:t>
+      </w:r>
+      <w:r>
+        <w:rPr>
+          <w:rFonts w:ascii="Times New Roman" w:eastAsia="Times New Roman" w:hAnsi="Times New Roman" w:cs="Times New Roman"/>
+        </w:rPr>
+        <w:t xml:space="preserve">These resulting distributions are then used to classify the realize historical trajectory according to its probability of belonging to one of </w:t>
+      </w:r>
+      <w:r>
+        <w:rPr>
+          <w:rFonts w:ascii="Times New Roman" w:eastAsia="Times New Roman" w:hAnsi="Times New Roman" w:cs="Times New Roman"/>
+        </w:rPr>
+        <w:t>those distributions</w:t>
+      </w:r>
+      <w:r>
+        <w:rPr>
+          <w:rFonts w:ascii="Times New Roman" w:eastAsia="Times New Roman" w:hAnsi="Times New Roman" w:cs="Times New Roman"/>
+        </w:rPr>
+        <w:t xml:space="preserve">. </w:t>
       </w:r>
     </w:p>
     <w:p>
@@ -225,7 +231,43 @@
         <w:rPr>
           <w:rFonts w:ascii="Times New Roman" w:eastAsia="Times New Roman" w:hAnsi="Times New Roman" w:cs="Times New Roman"/>
         </w:rPr>
-        <w:t xml:space="preserve"> a realized landscape and the associated phylogenetic tree for that realization. Module two accepts simulation replicates (landscapes and trees) and </w:t>
+        <w:t xml:space="preserve"> a </w:t>
+      </w:r>
+      <w:r>
+        <w:rPr>
+          <w:rFonts w:ascii="Times New Roman" w:eastAsia="Times New Roman" w:hAnsi="Times New Roman" w:cs="Times New Roman"/>
+        </w:rPr>
+        <w:t>simulated</w:t>
+      </w:r>
+      <w:r>
+        <w:rPr>
+          <w:rFonts w:ascii="Times New Roman" w:eastAsia="Times New Roman" w:hAnsi="Times New Roman" w:cs="Times New Roman"/>
+        </w:rPr>
+        <w:t xml:space="preserve"> landscape and the associated phylogenetic tree for that </w:t>
+      </w:r>
+      <w:r>
+        <w:rPr>
+          <w:rFonts w:ascii="Times New Roman" w:eastAsia="Times New Roman" w:hAnsi="Times New Roman" w:cs="Times New Roman"/>
+        </w:rPr>
+        <w:t>simulation</w:t>
+      </w:r>
+      <w:r>
+        <w:rPr>
+          <w:rFonts w:ascii="Times New Roman" w:eastAsia="Times New Roman" w:hAnsi="Times New Roman" w:cs="Times New Roman"/>
+        </w:rPr>
+        <w:t xml:space="preserve">. Module two accepts </w:t>
+      </w:r>
+      <w:r>
+        <w:rPr>
+          <w:rFonts w:ascii="Times New Roman" w:eastAsia="Times New Roman" w:hAnsi="Times New Roman" w:cs="Times New Roman"/>
+        </w:rPr>
+        <w:t>landscapes and trees objects (simulated or real)</w:t>
+      </w:r>
+      <w:r>
+        <w:rPr>
+          <w:rFonts w:ascii="Times New Roman" w:eastAsia="Times New Roman" w:hAnsi="Times New Roman" w:cs="Times New Roman"/>
+        </w:rPr>
+        <w:t xml:space="preserve"> and </w:t>
       </w:r>
       <w:r>
         <w:rPr>
@@ -255,7 +297,13 @@
         <w:rPr>
           <w:rFonts w:ascii="Times New Roman" w:eastAsia="Times New Roman" w:hAnsi="Times New Roman" w:cs="Times New Roman"/>
         </w:rPr>
-        <w:t>simulated worlds</w:t>
+        <w:t>provided</w:t>
+      </w:r>
+      <w:r>
+        <w:rPr>
+          <w:rFonts w:ascii="Times New Roman" w:eastAsia="Times New Roman" w:hAnsi="Times New Roman" w:cs="Times New Roman"/>
+        </w:rPr>
+        <w:t xml:space="preserve"> worlds</w:t>
       </w:r>
       <w:r>
         <w:rPr>
@@ -267,13 +315,25 @@
         <w:rPr>
           <w:rFonts w:ascii="Times New Roman" w:eastAsia="Times New Roman" w:hAnsi="Times New Roman" w:cs="Times New Roman"/>
         </w:rPr>
-        <w:t>Module three accepts the summary statisti</w:t>
-      </w:r>
-      <w:r>
-        <w:rPr>
-          <w:rFonts w:ascii="Times New Roman" w:eastAsia="Times New Roman" w:hAnsi="Times New Roman" w:cs="Times New Roman"/>
-        </w:rPr>
-        <w:t xml:space="preserve">cs from module 2 and the summary statistics from the realized human history and returns estimates for which of the four simulation types the realized human history more closely resembles. </w:t>
+        <w:t xml:space="preserve">Module three accepts </w:t>
+      </w:r>
+      <w:r>
+        <w:rPr>
+          <w:rFonts w:ascii="Times New Roman" w:eastAsia="Times New Roman" w:hAnsi="Times New Roman" w:cs="Times New Roman"/>
+        </w:rPr>
+        <w:t>all of the simulated and real world</w:t>
+      </w:r>
+      <w:r>
+        <w:rPr>
+          <w:rFonts w:ascii="Times New Roman" w:eastAsia="Times New Roman" w:hAnsi="Times New Roman" w:cs="Times New Roman"/>
+        </w:rPr>
+        <w:t xml:space="preserve"> summary statisti</w:t>
+      </w:r>
+      <w:r>
+        <w:rPr>
+          <w:rFonts w:ascii="Times New Roman" w:eastAsia="Times New Roman" w:hAnsi="Times New Roman" w:cs="Times New Roman"/>
+        </w:rPr>
+        <w:t xml:space="preserve">cs from module 2 and returns estimates for which of the four simulation types the realized human history more closely resembles. </w:t>
       </w:r>
     </w:p>
     <w:p>
@@ -328,7 +388,31 @@
         <w:rPr>
           <w:rFonts w:ascii="Times New Roman" w:hAnsi="Times New Roman" w:cs="Times New Roman"/>
         </w:rPr>
-        <w:t xml:space="preserve">objects, a spatial layout and a phylogenetic tree, that are </w:t>
+        <w:t>objects, a spatial layout</w:t>
+      </w:r>
+      <w:r>
+        <w:rPr>
+          <w:rFonts w:ascii="Times New Roman" w:hAnsi="Times New Roman" w:cs="Times New Roman"/>
+        </w:rPr>
+        <w:t xml:space="preserve"> object</w:t>
+      </w:r>
+      <w:r>
+        <w:rPr>
+          <w:rFonts w:ascii="Times New Roman" w:hAnsi="Times New Roman" w:cs="Times New Roman"/>
+        </w:rPr>
+        <w:t xml:space="preserve"> and a phylogenetic tree</w:t>
+      </w:r>
+      <w:r>
+        <w:rPr>
+          <w:rFonts w:ascii="Times New Roman" w:hAnsi="Times New Roman" w:cs="Times New Roman"/>
+        </w:rPr>
+        <w:t xml:space="preserve"> object</w:t>
+      </w:r>
+      <w:r>
+        <w:rPr>
+          <w:rFonts w:ascii="Times New Roman" w:hAnsi="Times New Roman" w:cs="Times New Roman"/>
+        </w:rPr>
+        <w:t xml:space="preserve">, that are </w:t>
       </w:r>
       <w:r>
         <w:rPr>
@@ -364,7 +448,27 @@
         <w:rPr>
           <w:rFonts w:ascii="Times New Roman" w:hAnsi="Times New Roman" w:cs="Times New Roman"/>
         </w:rPr>
-        <w:t xml:space="preserve"> that are linked together using a forced-connection network defining available neighbors for each point. This object is stored as a matrix where each row co</w:t>
+        <w:t xml:space="preserve"> that are linked together using a </w:t>
+      </w:r>
+      <w:commentRangeStart w:id="0"/>
+      <w:r>
+        <w:rPr>
+          <w:rFonts w:ascii="Times New Roman" w:hAnsi="Times New Roman" w:cs="Times New Roman"/>
+        </w:rPr>
+        <w:t xml:space="preserve">forced-connection </w:t>
+      </w:r>
+      <w:commentRangeEnd w:id="0"/>
+      <w:r>
+        <w:rPr>
+          <w:rStyle w:val="CommentReference"/>
+        </w:rPr>
+        <w:commentReference w:id="0"/>
+      </w:r>
+      <w:r>
+        <w:rPr>
+          <w:rFonts w:ascii="Times New Roman" w:hAnsi="Times New Roman" w:cs="Times New Roman"/>
+        </w:rPr>
+        <w:t>network defining available neighbors for each point. This object is stored as a matrix where each row co</w:t>
       </w:r>
       <w:r>
         <w:rPr>
@@ -394,7 +498,19 @@
         <w:rPr>
           <w:rFonts w:ascii="Times New Roman" w:hAnsi="Times New Roman" w:cs="Times New Roman"/>
         </w:rPr>
-        <w:t>, and labels (tip and trait) for matching locations to the phylogenetic tree</w:t>
+        <w:t xml:space="preserve">, </w:t>
+      </w:r>
+      <w:r>
+        <w:rPr>
+          <w:rFonts w:ascii="Times New Roman" w:hAnsi="Times New Roman" w:cs="Times New Roman"/>
+        </w:rPr>
+        <w:t>tip labels, and trait identification</w:t>
+      </w:r>
+      <w:r>
+        <w:rPr>
+          <w:rFonts w:ascii="Times New Roman" w:hAnsi="Times New Roman" w:cs="Times New Roman"/>
+        </w:rPr>
+        <w:t xml:space="preserve"> for matching locations to the phylogenetic tree</w:t>
       </w:r>
       <w:r>
         <w:rPr>
@@ -481,6 +597,7 @@
         </w:rPr>
         <w:t xml:space="preserve"> </w:t>
       </w:r>
+      <w:commentRangeStart w:id="1"/>
       <w:r>
         <w:rPr>
           <w:rFonts w:ascii="Times New Roman" w:hAnsi="Times New Roman" w:cs="Times New Roman"/>
@@ -497,7 +614,20 @@
         <w:rPr>
           <w:rFonts w:ascii="Times New Roman" w:hAnsi="Times New Roman" w:cs="Times New Roman"/>
         </w:rPr>
-        <w:t xml:space="preserve"> but some can have more connections because symmetrical connections are forced between all points and that occasionally requires identifying more than 7 neighbors. Societies can only be assigned a single trait state (agriculturalist o</w:t>
+        <w:t xml:space="preserve"> but some can have more connections because symmetrical connections are forced between all points and that occasionally requires identifying more than 7 neighbors</w:t>
+      </w:r>
+      <w:commentRangeEnd w:id="1"/>
+      <w:r>
+        <w:rPr>
+          <w:rStyle w:val="CommentReference"/>
+        </w:rPr>
+        <w:commentReference w:id="1"/>
+      </w:r>
+      <w:r>
+        <w:rPr>
+          <w:rFonts w:ascii="Times New Roman" w:hAnsi="Times New Roman" w:cs="Times New Roman"/>
+        </w:rPr>
+        <w:t>. Societies can only be assigned a single trait state (agriculturalist o</w:t>
       </w:r>
       <w:r>
         <w:rPr>
@@ -557,6 +687,26 @@
         <w:rPr>
           <w:rFonts w:ascii="Times New Roman" w:hAnsi="Times New Roman" w:cs="Times New Roman"/>
         </w:rPr>
+        <w:t xml:space="preserve">. The probability of agriculture arising from a foraging society is greatest within a </w:t>
+      </w:r>
+      <w:commentRangeStart w:id="2"/>
+      <w:r>
+        <w:rPr>
+          <w:rFonts w:ascii="Times New Roman" w:hAnsi="Times New Roman" w:cs="Times New Roman"/>
+        </w:rPr>
+        <w:t>1000m buffer of the known origins of agriculture</w:t>
+      </w:r>
+      <w:commentRangeEnd w:id="2"/>
+      <w:r>
+        <w:rPr>
+          <w:rStyle w:val="CommentReference"/>
+        </w:rPr>
+        <w:commentReference w:id="2"/>
+      </w:r>
+      <w:r>
+        <w:rPr>
+          <w:rFonts w:ascii="Times New Roman" w:hAnsi="Times New Roman" w:cs="Times New Roman"/>
+        </w:rPr>
         <w:t xml:space="preserve">. </w:t>
       </w:r>
       <w:r>
@@ -589,7 +739,31 @@
         <w:rPr>
           <w:rFonts w:ascii="Times New Roman" w:hAnsi="Times New Roman" w:cs="Times New Roman"/>
         </w:rPr>
-        <w:t xml:space="preserve">logenetic tree object is a matrix object where each row contains the name of a single node, the parent node from which that node came, and the daughter nodes directly connected to it. </w:t>
+        <w:t xml:space="preserve">logenetic tree object is a matrix object where each row contains the name of a single node, the parent node from which that node came, and the </w:t>
+      </w:r>
+      <w:r>
+        <w:rPr>
+          <w:rFonts w:ascii="Times New Roman" w:hAnsi="Times New Roman" w:cs="Times New Roman"/>
+        </w:rPr>
+        <w:t xml:space="preserve">two </w:t>
+      </w:r>
+      <w:r>
+        <w:rPr>
+          <w:rFonts w:ascii="Times New Roman" w:hAnsi="Times New Roman" w:cs="Times New Roman"/>
+        </w:rPr>
+        <w:t xml:space="preserve">daughter nodes directly </w:t>
+      </w:r>
+      <w:r>
+        <w:rPr>
+          <w:rFonts w:ascii="Times New Roman" w:hAnsi="Times New Roman" w:cs="Times New Roman"/>
+        </w:rPr>
+        <w:t>radiating from it</w:t>
+      </w:r>
+      <w:r>
+        <w:rPr>
+          <w:rFonts w:ascii="Times New Roman" w:hAnsi="Times New Roman" w:cs="Times New Roman"/>
+        </w:rPr>
+        <w:t xml:space="preserve">. </w:t>
       </w:r>
       <w:r>
         <w:rPr>
@@ -601,120 +775,74 @@
         <w:rPr>
           <w:rFonts w:ascii="Times New Roman" w:hAnsi="Times New Roman"/>
         </w:rPr>
-        <w:t>elationships are tracked using this</w:t>
-      </w:r>
-      <w:r>
-        <w:rPr>
-          <w:rFonts w:ascii="Times New Roman" w:hAnsi="Times New Roman"/>
-        </w:rPr>
-        <w:t xml:space="preserve"> phylogenetic tree. </w:t>
-      </w:r>
-      <w:r>
-        <w:rPr>
-          <w:rFonts w:ascii="Times New Roman" w:hAnsi="Times New Roman" w:cs="Times New Roman"/>
-        </w:rPr>
-        <w:t xml:space="preserve">These initialized objects are identical between </w:t>
-      </w:r>
-      <w:r>
-        <w:rPr>
-          <w:rFonts w:ascii="Times New Roman" w:hAnsi="Times New Roman" w:cs="Times New Roman"/>
-        </w:rPr>
-        <w:t xml:space="preserve">replicate </w:t>
-      </w:r>
-      <w:r>
-        <w:rPr>
-          <w:rFonts w:ascii="Times New Roman" w:hAnsi="Times New Roman" w:cs="Times New Roman"/>
-        </w:rPr>
-        <w:t xml:space="preserve">simulation, so all simulations begin under the same conditions. </w:t>
-      </w:r>
-      <w:r>
-        <w:rPr>
-          <w:rFonts w:ascii="Times New Roman" w:hAnsi="Times New Roman" w:cs="Times New Roman"/>
-        </w:rPr>
-        <w:t>The branch lengths (</w:t>
-      </w:r>
-      <w:r>
-        <w:rPr>
-          <w:rFonts w:ascii="Times New Roman" w:hAnsi="Times New Roman" w:cs="Times New Roman"/>
-          <w:i/>
-        </w:rPr>
-        <w:t>BL</w:t>
-      </w:r>
-      <w:r>
-        <w:rPr>
-          <w:rFonts w:ascii="Times New Roman" w:hAnsi="Times New Roman" w:cs="Times New Roman"/>
-        </w:rPr>
-        <w:t>)</w:t>
-      </w:r>
-      <w:r>
-        <w:rPr>
-          <w:rFonts w:ascii="Times New Roman" w:hAnsi="Times New Roman" w:cs="Times New Roman"/>
-        </w:rPr>
-        <w:t xml:space="preserve"> correspond to the sum of time steps from the origin of a node (</w:t>
-      </w:r>
-      <w:r>
-        <w:rPr>
-          <w:rFonts w:ascii="Times New Roman" w:hAnsi="Times New Roman" w:cs="Times New Roman"/>
-          <w:i/>
-        </w:rPr>
-        <w:t>k</w:t>
-      </w:r>
-      <w:r>
-        <w:rPr>
-          <w:rFonts w:ascii="Times New Roman" w:hAnsi="Times New Roman" w:cs="Times New Roman"/>
-        </w:rPr>
-        <w:t>) or tip to the current time of the simulation (</w:t>
-      </w:r>
-      <w:r>
-        <w:rPr>
-          <w:rFonts w:ascii="Times New Roman" w:hAnsi="Times New Roman" w:cs="Times New Roman"/>
-          <w:i/>
-        </w:rPr>
-        <w:t>BL</w:t>
-      </w:r>
-      <w:r>
-        <w:rPr>
-          <w:rFonts w:ascii="Times New Roman" w:hAnsi="Times New Roman" w:cs="Times New Roman"/>
-          <w:i/>
-          <w:vertAlign w:val="subscript"/>
-        </w:rPr>
-        <w:t xml:space="preserve">k </w:t>
-      </w:r>
-      <w:r>
-        <w:rPr>
-          <w:rFonts w:ascii="Times New Roman" w:hAnsi="Times New Roman" w:cs="Times New Roman"/>
-          <w:i/>
-        </w:rPr>
-        <w:t>= T</w:t>
-      </w:r>
-      <w:r>
-        <w:rPr>
-          <w:rFonts w:ascii="Times New Roman" w:hAnsi="Times New Roman" w:cs="Times New Roman"/>
-          <w:i/>
-          <w:vertAlign w:val="subscript"/>
-        </w:rPr>
-        <w:t>i</w:t>
-      </w:r>
-      <w:r>
-        <w:rPr>
-          <w:rFonts w:ascii="Times New Roman" w:hAnsi="Times New Roman" w:cs="Times New Roman"/>
-          <w:i/>
-        </w:rPr>
-        <w:t xml:space="preserve"> - T</w:t>
-      </w:r>
-      <w:r>
-        <w:rPr>
-          <w:rFonts w:ascii="Times New Roman" w:hAnsi="Times New Roman" w:cs="Times New Roman"/>
-          <w:i/>
-          <w:vertAlign w:val="subscript"/>
-        </w:rPr>
-        <w:t>k</w:t>
-      </w:r>
-      <w:r>
-        <w:rPr>
-          <w:rFonts w:ascii="Times New Roman" w:hAnsi="Times New Roman" w:cs="Times New Roman"/>
-        </w:rPr>
-        <w:t>).</w:t>
+        <w:t>elationships are</w:t>
+      </w:r>
+      <w:r>
+        <w:rPr>
+          <w:rFonts w:ascii="Times New Roman" w:hAnsi="Times New Roman"/>
+        </w:rPr>
+        <w:t xml:space="preserve"> continuously</w:t>
+      </w:r>
+      <w:r>
+        <w:rPr>
+          <w:rFonts w:ascii="Times New Roman" w:hAnsi="Times New Roman"/>
+        </w:rPr>
+        <w:t xml:space="preserve"> tracked</w:t>
+      </w:r>
+      <w:r>
+        <w:rPr>
+          <w:rFonts w:ascii="Times New Roman" w:hAnsi="Times New Roman"/>
+        </w:rPr>
+        <w:t xml:space="preserve"> and modified</w:t>
+      </w:r>
+      <w:r>
+        <w:rPr>
+          <w:rFonts w:ascii="Times New Roman" w:hAnsi="Times New Roman"/>
+        </w:rPr>
+        <w:t xml:space="preserve"> using this</w:t>
+      </w:r>
+      <w:r>
+        <w:rPr>
+          <w:rFonts w:ascii="Times New Roman" w:hAnsi="Times New Roman"/>
+        </w:rPr>
+        <w:t xml:space="preserve"> phylogenetic tree</w:t>
+      </w:r>
+      <w:r>
+        <w:rPr>
+          <w:rFonts w:ascii="Times New Roman" w:hAnsi="Times New Roman"/>
+        </w:rPr>
+        <w:t xml:space="preserve"> object</w:t>
+      </w:r>
+      <w:r>
+        <w:rPr>
+          <w:rFonts w:ascii="Times New Roman" w:hAnsi="Times New Roman"/>
+        </w:rPr>
+        <w:t xml:space="preserve">. </w:t>
+      </w:r>
+      <w:r>
+        <w:rPr>
+          <w:rFonts w:ascii="Times New Roman" w:hAnsi="Times New Roman" w:cs="Times New Roman"/>
+        </w:rPr>
+        <w:t xml:space="preserve">The branch lengths </w:t>
+      </w:r>
+      <w:r>
+        <w:rPr>
+          <w:rFonts w:ascii="Times New Roman" w:hAnsi="Times New Roman" w:cs="Times New Roman"/>
+        </w:rPr>
+        <w:t>created during the simulations</w:t>
+      </w:r>
+      <w:r>
+        <w:rPr>
+          <w:rFonts w:ascii="Times New Roman" w:hAnsi="Times New Roman" w:cs="Times New Roman"/>
+        </w:rPr>
+        <w:t xml:space="preserve"> correspond to the sum of time steps from the origin of a node or tip to the current </w:t>
+      </w:r>
+      <w:r>
+        <w:rPr>
+          <w:rFonts w:ascii="Times New Roman" w:hAnsi="Times New Roman" w:cs="Times New Roman"/>
+        </w:rPr>
+        <w:lastRenderedPageBreak/>
+        <w:t>time of the simulation.</w:t>
       </w:r>
       <w:r>
         <w:rPr>
@@ -726,14 +854,25 @@
         <w:rPr>
           <w:rFonts w:ascii="Times New Roman" w:hAnsi="Times New Roman" w:cs="Times New Roman"/>
         </w:rPr>
-        <w:lastRenderedPageBreak/>
-        <w:t>During a speciation process (through the Speciation or Takeover module) one society will bifurcate into two new soci</w:t>
-      </w:r>
-      <w:r>
-        <w:rPr>
-          <w:rFonts w:ascii="Times New Roman" w:hAnsi="Times New Roman" w:cs="Times New Roman"/>
-        </w:rPr>
-        <w:t xml:space="preserve">eties in the phylogenetic tree </w:t>
+        <w:t>During a speciation process</w:t>
+      </w:r>
+      <w:r>
+        <w:rPr>
+          <w:rFonts w:ascii="Times New Roman" w:hAnsi="Times New Roman" w:cs="Times New Roman"/>
+        </w:rPr>
+        <w:t>,</w:t>
+      </w:r>
+      <w:r>
+        <w:rPr>
+          <w:rFonts w:ascii="Times New Roman" w:hAnsi="Times New Roman" w:cs="Times New Roman"/>
+        </w:rPr>
+        <w:t xml:space="preserve"> one society will bifurcate into two new soci</w:t>
+      </w:r>
+      <w:r>
+        <w:rPr>
+          <w:rFonts w:ascii="Times New Roman" w:hAnsi="Times New Roman" w:cs="Times New Roman"/>
+        </w:rPr>
+        <w:t xml:space="preserve">eties </w:t>
       </w:r>
       <w:r>
         <w:rPr>
@@ -763,13 +902,67 @@
         <w:rPr>
           <w:rFonts w:ascii="Times New Roman" w:hAnsi="Times New Roman" w:cs="Times New Roman"/>
         </w:rPr>
-        <w:t>All society</w:t>
-      </w:r>
-      <w:r>
-        <w:rPr>
-          <w:rFonts w:ascii="Times New Roman" w:hAnsi="Times New Roman" w:cs="Times New Roman"/>
-        </w:rPr>
-        <w:t xml:space="preserve"> extinctions (through the Extinction or Takeover module) will be pruned from the phylogenetic tree.</w:t>
+        <w:t>Extinct societies are</w:t>
+      </w:r>
+      <w:r>
+        <w:rPr>
+          <w:rFonts w:ascii="Times New Roman" w:hAnsi="Times New Roman" w:cs="Times New Roman"/>
+        </w:rPr>
+        <w:t xml:space="preserve"> pruned from the phylogenetic tree</w:t>
+      </w:r>
+      <w:r>
+        <w:rPr>
+          <w:rFonts w:ascii="Times New Roman" w:hAnsi="Times New Roman" w:cs="Times New Roman"/>
+        </w:rPr>
+        <w:t xml:space="preserve"> each time step, so </w:t>
+      </w:r>
+      <w:r>
+        <w:rPr>
+          <w:rFonts w:ascii="Times New Roman" w:hAnsi="Times New Roman"/>
+        </w:rPr>
+        <w:t>the</w:t>
+      </w:r>
+      <w:r>
+        <w:rPr>
+          <w:rFonts w:ascii="Times New Roman" w:hAnsi="Times New Roman"/>
+        </w:rPr>
+        <w:t xml:space="preserve"> output tree will include all </w:t>
+      </w:r>
+      <w:r>
+        <w:rPr>
+          <w:rFonts w:ascii="Times New Roman" w:hAnsi="Times New Roman"/>
+        </w:rPr>
+        <w:t>extant</w:t>
+      </w:r>
+      <w:r>
+        <w:rPr>
+          <w:rFonts w:ascii="Times New Roman" w:hAnsi="Times New Roman"/>
+        </w:rPr>
+        <w:t xml:space="preserve"> societies </w:t>
+      </w:r>
+      <w:r>
+        <w:rPr>
+          <w:rFonts w:ascii="Times New Roman" w:hAnsi="Times New Roman"/>
+        </w:rPr>
+        <w:t xml:space="preserve">but </w:t>
+      </w:r>
+      <w:r>
+        <w:rPr>
+          <w:rFonts w:ascii="Times New Roman" w:hAnsi="Times New Roman"/>
+        </w:rPr>
+        <w:t>no e</w:t>
+      </w:r>
+      <w:r>
+        <w:rPr>
+          <w:rFonts w:ascii="Times New Roman" w:hAnsi="Times New Roman"/>
+        </w:rPr>
+        <w:t>xtinct societies</w:t>
+      </w:r>
+      <w:r>
+        <w:rPr>
+          <w:rFonts w:ascii="Times New Roman" w:hAnsi="Times New Roman" w:cs="Times New Roman"/>
+        </w:rPr>
+        <w:t>.</w:t>
       </w:r>
       <w:r>
         <w:rPr>
@@ -813,48 +1006,6 @@
         </w:rPr>
         <w:t xml:space="preserve"> </w:t>
       </w:r>
-      <w:r>
-        <w:rPr>
-          <w:rFonts w:ascii="Times New Roman" w:hAnsi="Times New Roman"/>
-        </w:rPr>
-        <w:t xml:space="preserve">The output tree will include all </w:t>
-      </w:r>
-      <w:r>
-        <w:rPr>
-          <w:rFonts w:ascii="Times New Roman" w:hAnsi="Times New Roman"/>
-        </w:rPr>
-        <w:t>extant</w:t>
-      </w:r>
-      <w:r>
-        <w:rPr>
-          <w:rFonts w:ascii="Times New Roman" w:hAnsi="Times New Roman"/>
-        </w:rPr>
-        <w:t xml:space="preserve"> societies </w:t>
-      </w:r>
-      <w:r>
-        <w:rPr>
-          <w:rFonts w:ascii="Times New Roman" w:hAnsi="Times New Roman"/>
-        </w:rPr>
-        <w:t xml:space="preserve">but </w:t>
-      </w:r>
-      <w:r>
-        <w:rPr>
-          <w:rFonts w:ascii="Times New Roman" w:hAnsi="Times New Roman"/>
-        </w:rPr>
-        <w:t>no e</w:t>
-      </w:r>
-      <w:r>
-        <w:rPr>
-          <w:rFonts w:ascii="Times New Roman" w:hAnsi="Times New Roman"/>
-        </w:rPr>
-        <w:t>xtinct societies that have been trimmed from the tree</w:t>
-      </w:r>
-      <w:r>
-        <w:rPr>
-          <w:rFonts w:ascii="Times New Roman" w:hAnsi="Times New Roman"/>
-        </w:rPr>
-        <w:t xml:space="preserve">. </w:t>
-      </w:r>
     </w:p>
     <w:p>
       <w:pPr>
@@ -920,7 +1071,13 @@
         <w:rPr>
           <w:rFonts w:ascii="Times New Roman" w:hAnsi="Times New Roman" w:cs="Times New Roman"/>
         </w:rPr>
-        <w:t xml:space="preserve">5 times by </w:t>
+        <w:t>4</w:t>
+      </w:r>
+      <w:r>
+        <w:rPr>
+          <w:rFonts w:ascii="Times New Roman" w:hAnsi="Times New Roman" w:cs="Times New Roman"/>
+        </w:rPr>
+        <w:t xml:space="preserve"> times by </w:t>
       </w:r>
       <w:r>
         <w:rPr>
@@ -1012,7 +1169,13 @@
         <w:rPr>
           <w:rFonts w:ascii="Times New Roman" w:hAnsi="Times New Roman" w:cs="Times New Roman"/>
         </w:rPr>
-        <w:t>module is applied</w:t>
+        <w:t>rule set</w:t>
+      </w:r>
+      <w:r>
+        <w:rPr>
+          <w:rFonts w:ascii="Times New Roman" w:hAnsi="Times New Roman" w:cs="Times New Roman"/>
+        </w:rPr>
+        <w:t xml:space="preserve"> is applied</w:t>
       </w:r>
       <w:r>
         <w:rPr>
@@ -1078,7 +1241,19 @@
         <w:rPr>
           <w:rFonts w:ascii="Times New Roman" w:hAnsi="Times New Roman"/>
         </w:rPr>
-        <w:t xml:space="preserve"> only occurs in the absence of them, only one of these two modules will happen at each time step per society. </w:t>
+        <w:t xml:space="preserve"> only occurs in the absence of them, only one of these two </w:t>
+      </w:r>
+      <w:r>
+        <w:rPr>
+          <w:rFonts w:ascii="Times New Roman" w:hAnsi="Times New Roman"/>
+        </w:rPr>
+        <w:t>sets</w:t>
+      </w:r>
+      <w:r>
+        <w:rPr>
+          <w:rFonts w:ascii="Times New Roman" w:hAnsi="Times New Roman"/>
+        </w:rPr>
+        <w:t xml:space="preserve"> will happen at each time step per society. </w:t>
       </w:r>
       <w:r>
         <w:rPr>
@@ -1218,7 +1393,31 @@
         <w:rPr>
           <w:rFonts w:ascii="Times New Roman" w:hAnsi="Times New Roman" w:cs="Times New Roman"/>
         </w:rPr>
-        <w:t>trying to expand into a neighboring centroid. In the modules defining the basic model (speciation, extinction, and arisal), the column values</w:t>
+        <w:t xml:space="preserve">trying to expand into a neighboring centroid. In the </w:t>
+      </w:r>
+      <w:r>
+        <w:rPr>
+          <w:rFonts w:ascii="Times New Roman" w:hAnsi="Times New Roman" w:cs="Times New Roman"/>
+        </w:rPr>
+        <w:t>function</w:t>
+      </w:r>
+      <w:r>
+        <w:rPr>
+          <w:rFonts w:ascii="Times New Roman" w:hAnsi="Times New Roman" w:cs="Times New Roman"/>
+        </w:rPr>
+        <w:t xml:space="preserve"> defining the basic model (speciation, extinction, and arisal</w:t>
+      </w:r>
+      <w:r>
+        <w:rPr>
+          <w:rFonts w:ascii="Times New Roman" w:hAnsi="Times New Roman" w:cs="Times New Roman"/>
+        </w:rPr>
+        <w:t xml:space="preserve"> rule sets),</w:t>
+      </w:r>
+      <w:r>
+        <w:rPr>
+          <w:rFonts w:ascii="Times New Roman" w:hAnsi="Times New Roman" w:cs="Times New Roman"/>
+        </w:rPr>
+        <w:t xml:space="preserve"> column values</w:t>
       </w:r>
       <w:r>
         <w:rPr>
@@ -1296,7 +1495,25 @@
         <w:rPr>
           <w:rFonts w:ascii="Times New Roman" w:hAnsi="Times New Roman" w:cs="Times New Roman"/>
         </w:rPr>
-        <w:t>) define their columns as the target societies</w:t>
+        <w:t xml:space="preserve"> rule sets</w:t>
+      </w:r>
+      <w:r>
+        <w:rPr>
+          <w:rFonts w:ascii="Times New Roman" w:hAnsi="Times New Roman" w:cs="Times New Roman"/>
+        </w:rPr>
+        <w:t xml:space="preserve">) </w:t>
+      </w:r>
+      <w:r>
+        <w:rPr>
+          <w:rFonts w:ascii="Times New Roman" w:hAnsi="Times New Roman" w:cs="Times New Roman"/>
+        </w:rPr>
+        <w:t>columns describe</w:t>
+      </w:r>
+      <w:r>
+        <w:rPr>
+          <w:rFonts w:ascii="Times New Roman" w:hAnsi="Times New Roman" w:cs="Times New Roman"/>
+        </w:rPr>
+        <w:t xml:space="preserve"> the target societies</w:t>
       </w:r>
       <w:r>
         <w:rPr>
@@ -1320,7 +1537,19 @@
         <w:rPr>
           <w:rFonts w:ascii="Times New Roman" w:hAnsi="Times New Roman" w:cs="Times New Roman"/>
         </w:rPr>
-        <w:t xml:space="preserve"> a trait through diffusion or takeover. The cells of these matrices define the individual probabilities for each possible outcome</w:t>
+        <w:t xml:space="preserve"> a trait through diffusion or takeover</w:t>
+      </w:r>
+      <w:r>
+        <w:rPr>
+          <w:rFonts w:ascii="Times New Roman" w:hAnsi="Times New Roman" w:cs="Times New Roman"/>
+        </w:rPr>
+        <w:t xml:space="preserve"> from the source society</w:t>
+      </w:r>
+      <w:r>
+        <w:rPr>
+          <w:rFonts w:ascii="Times New Roman" w:hAnsi="Times New Roman" w:cs="Times New Roman"/>
+        </w:rPr>
+        <w:t>. The cells of these matrices define the individual probabilities for each possible outcome</w:t>
       </w:r>
       <w:r>
         <w:rPr>
@@ -1356,13 +1585,55 @@
         <w:rPr>
           <w:rFonts w:ascii="Times New Roman" w:hAnsi="Times New Roman" w:cs="Times New Roman"/>
         </w:rPr>
-        <w:t xml:space="preserve"> a probability threshold for triggering an action or not. Within a module, a random number is drawn from a uniform distribution. If that drawn value is less than the value defined in the probability matrix, then the module takes its defined action. If the drawn value is greater than the value provided in the matrix, then the </w:t>
-      </w:r>
-      <w:r>
-        <w:rPr>
-          <w:rFonts w:ascii="Times New Roman" w:hAnsi="Times New Roman" w:cs="Times New Roman"/>
-        </w:rPr>
-        <w:t xml:space="preserve">module </w:t>
+        <w:t xml:space="preserve"> a probabil</w:t>
+      </w:r>
+      <w:r>
+        <w:rPr>
+          <w:rFonts w:ascii="Times New Roman" w:hAnsi="Times New Roman" w:cs="Times New Roman"/>
+        </w:rPr>
+        <w:t xml:space="preserve">ity threshold for triggering a rule set </w:t>
+      </w:r>
+      <w:r>
+        <w:rPr>
+          <w:rFonts w:ascii="Times New Roman" w:hAnsi="Times New Roman" w:cs="Times New Roman"/>
+        </w:rPr>
+        <w:t xml:space="preserve">or not. Within a </w:t>
+      </w:r>
+      <w:r>
+        <w:rPr>
+          <w:rFonts w:ascii="Times New Roman" w:hAnsi="Times New Roman" w:cs="Times New Roman"/>
+        </w:rPr>
+        <w:t>rule set</w:t>
+      </w:r>
+      <w:r>
+        <w:rPr>
+          <w:rFonts w:ascii="Times New Roman" w:hAnsi="Times New Roman" w:cs="Times New Roman"/>
+        </w:rPr>
+        <w:t xml:space="preserve">, a random number is drawn from a uniform distribution. If that drawn value is less than the value defined in the probability matrix, then the </w:t>
+      </w:r>
+      <w:r>
+        <w:rPr>
+          <w:rFonts w:ascii="Times New Roman" w:hAnsi="Times New Roman" w:cs="Times New Roman"/>
+        </w:rPr>
+        <w:t>rule set</w:t>
+      </w:r>
+      <w:r>
+        <w:rPr>
+          <w:rFonts w:ascii="Times New Roman" w:hAnsi="Times New Roman" w:cs="Times New Roman"/>
+        </w:rPr>
+        <w:t xml:space="preserve"> takes its defined action. If the drawn value is greater than the value provided in the matrix, then the </w:t>
+      </w:r>
+      <w:r>
+        <w:rPr>
+          <w:rFonts w:ascii="Times New Roman" w:hAnsi="Times New Roman" w:cs="Times New Roman"/>
+        </w:rPr>
+        <w:t>rule set</w:t>
+      </w:r>
+      <w:r>
+        <w:rPr>
+          <w:rFonts w:ascii="Times New Roman" w:hAnsi="Times New Roman" w:cs="Times New Roman"/>
+        </w:rPr>
+        <w:t xml:space="preserve"> </w:t>
       </w:r>
       <w:r>
         <w:rPr>
@@ -1386,21 +1657,21 @@
         <w:rPr>
           <w:rFonts w:ascii="Times New Roman" w:hAnsi="Times New Roman" w:cs="Times New Roman"/>
         </w:rPr>
-        <w:t xml:space="preserve"> One final number is draw from a uniform distribution to define the advantage a domesticating society receives when they are located in an environment that is favorable to domestication. Given this combination of positive resources activates a multiplier, </w:t>
-      </w:r>
-      <w:commentRangeStart w:id="0"/>
+        <w:t xml:space="preserve"> One final number is draw from a uniform distribution to define the advantage a domesticating society receives when located in an environment that is favorable to domestication. Given this combination of positive resources activates a multiplier, </w:t>
+      </w:r>
+      <w:commentRangeStart w:id="3"/>
       <w:r>
         <w:rPr>
           <w:rFonts w:ascii="Times New Roman" w:hAnsi="Times New Roman" w:cs="Times New Roman"/>
         </w:rPr>
         <w:t xml:space="preserve">where the </w:t>
       </w:r>
-      <w:commentRangeEnd w:id="0"/>
+      <w:commentRangeEnd w:id="3"/>
       <w:r>
         <w:rPr>
           <w:rStyle w:val="CommentReference"/>
         </w:rPr>
-        <w:commentReference w:id="0"/>
+        <w:commentReference w:id="3"/>
       </w:r>
     </w:p>
     <w:p>
@@ -1470,7 +1741,19 @@
         <w:rPr>
           <w:rFonts w:ascii="Times New Roman" w:hAnsi="Times New Roman"/>
         </w:rPr>
-        <w:t xml:space="preserve"> Every society has a chance to expand into un-colonized neighbor locations at each time step. Because societies can only occupy one location, a speciation </w:t>
+        <w:t xml:space="preserve"> Every society has a chance to expand into un-colonized neighbor locations at each time step. Because</w:t>
+      </w:r>
+      <w:r>
+        <w:rPr>
+          <w:rFonts w:ascii="Times New Roman" w:hAnsi="Times New Roman"/>
+        </w:rPr>
+        <w:t xml:space="preserve"> one</w:t>
+      </w:r>
+      <w:r>
+        <w:rPr>
+          <w:rFonts w:ascii="Times New Roman" w:hAnsi="Times New Roman"/>
+        </w:rPr>
+        <w:t xml:space="preserve"> societies can only occupy one location, a speciation </w:t>
       </w:r>
       <w:r>
         <w:rPr>
@@ -1494,7 +1777,25 @@
         <w:rPr>
           <w:rFonts w:ascii="Times New Roman" w:hAnsi="Times New Roman"/>
         </w:rPr>
-        <w:t xml:space="preserve"> into a new location, and a new society is created. The decedent society will keep the same trait of the parent society.</w:t>
+        <w:t xml:space="preserve"> into a new location</w:t>
+      </w:r>
+      <w:r>
+        <w:rPr>
+          <w:rFonts w:ascii="Times New Roman" w:hAnsi="Times New Roman"/>
+        </w:rPr>
+        <w:t xml:space="preserve"> and a new </w:t>
+      </w:r>
+      <w:r>
+        <w:rPr>
+          <w:rFonts w:ascii="Times New Roman" w:hAnsi="Times New Roman"/>
+        </w:rPr>
+        <w:t>diaspora</w:t>
+      </w:r>
+      <w:r>
+        <w:rPr>
+          <w:rFonts w:ascii="Times New Roman" w:hAnsi="Times New Roman"/>
+        </w:rPr>
+        <w:t xml:space="preserve"> is created. The decedent society will keep the same trait of the parent society.</w:t>
       </w:r>
     </w:p>
     <w:p>
@@ -1578,7 +1879,39 @@
         <w:rPr>
           <w:rFonts w:ascii="Times New Roman" w:hAnsi="Times New Roman"/>
         </w:rPr>
-        <w:t>Every society has a chance to takeover a neighbor society (with speciation of the source society and extinction of the target society) at every time step. Takeover only happens when all neighbor cells are occupied. Farming societies will always prefer to invade locations suitable for farming if they are available.</w:t>
+        <w:t xml:space="preserve">Every society has a chance </w:t>
+      </w:r>
+      <w:r>
+        <w:rPr>
+          <w:rFonts w:ascii="Times New Roman" w:hAnsi="Times New Roman"/>
+        </w:rPr>
+        <w:t>to takeover a neighbor society to cause</w:t>
+      </w:r>
+      <w:r>
+        <w:rPr>
+          <w:rFonts w:ascii="Times New Roman" w:hAnsi="Times New Roman"/>
+        </w:rPr>
+        <w:t xml:space="preserve"> speciation of the source society and e</w:t>
+      </w:r>
+      <w:r>
+        <w:rPr>
+          <w:rFonts w:ascii="Times New Roman" w:hAnsi="Times New Roman"/>
+        </w:rPr>
+        <w:t>xtinction of the target society</w:t>
+      </w:r>
+      <w:r>
+        <w:rPr>
+          <w:rFonts w:ascii="Times New Roman" w:hAnsi="Times New Roman"/>
+        </w:rPr>
+        <w:t xml:space="preserve"> at every time step. Takeover only happens when all neighbor cells are occupied. Farming soci</w:t>
+      </w:r>
+      <w:bookmarkStart w:id="4" w:name="_GoBack"/>
+      <w:bookmarkEnd w:id="4"/>
+      <w:r>
+        <w:rPr>
+          <w:rFonts w:ascii="Times New Roman" w:hAnsi="Times New Roman"/>
+        </w:rPr>
+        <w:t>eties will always prefer to invade locations suitable for farming if they are available.</w:t>
       </w:r>
     </w:p>
     <w:p>
@@ -1626,7 +1959,31 @@
         <w:rPr>
           <w:rFonts w:ascii="Times New Roman" w:hAnsi="Times New Roman" w:cs="Times New Roman"/>
         </w:rPr>
-        <w:t>and phylogenetic tree are both passed directly to this module without modification. These objects are immediately t</w:t>
+        <w:t xml:space="preserve">and phylogenetic tree are both passed directly to </w:t>
+      </w:r>
+      <w:r>
+        <w:rPr>
+          <w:rFonts w:ascii="Times New Roman" w:hAnsi="Times New Roman" w:cs="Times New Roman"/>
+        </w:rPr>
+        <w:t>the second</w:t>
+      </w:r>
+      <w:r>
+        <w:rPr>
+          <w:rFonts w:ascii="Times New Roman" w:hAnsi="Times New Roman" w:cs="Times New Roman"/>
+        </w:rPr>
+        <w:t xml:space="preserve"> module without modification. These </w:t>
+      </w:r>
+      <w:r>
+        <w:rPr>
+          <w:rFonts w:ascii="Times New Roman" w:hAnsi="Times New Roman" w:cs="Times New Roman"/>
+        </w:rPr>
+        <w:t xml:space="preserve">input </w:t>
+      </w:r>
+      <w:r>
+        <w:rPr>
+          <w:rFonts w:ascii="Times New Roman" w:hAnsi="Times New Roman" w:cs="Times New Roman"/>
+        </w:rPr>
+        <w:t>objects are immediately t</w:t>
       </w:r>
       <w:r>
         <w:rPr>
@@ -1698,13 +2055,19 @@
         <w:rPr>
           <w:rFonts w:ascii="Times New Roman" w:hAnsi="Times New Roman" w:cs="Times New Roman"/>
         </w:rPr>
-        <w:t xml:space="preserve">then passed to 19 individual functions which each produce a single summary statistic. </w:t>
-      </w:r>
-      <w:r>
-        <w:rPr>
-          <w:rFonts w:ascii="Times New Roman" w:hAnsi="Times New Roman" w:cs="Times New Roman"/>
-        </w:rPr>
-        <w:t>Those statistics are then aggregated into a single list and returned as the output of this module. The</w:t>
+        <w:t>then passed to 11</w:t>
+      </w:r>
+      <w:r>
+        <w:rPr>
+          <w:rFonts w:ascii="Times New Roman" w:hAnsi="Times New Roman" w:cs="Times New Roman"/>
+        </w:rPr>
+        <w:t xml:space="preserve"> individual functions which each produce a single summary statistic. </w:t>
+      </w:r>
+      <w:r>
+        <w:rPr>
+          <w:rFonts w:ascii="Times New Roman" w:hAnsi="Times New Roman" w:cs="Times New Roman"/>
+        </w:rPr>
+        <w:t>Those statistics are then aggregated into a single list and returned as the output. The</w:t>
       </w:r>
       <w:r>
         <w:rPr>
@@ -1728,7 +2091,19 @@
         <w:rPr>
           <w:rFonts w:ascii="Times New Roman" w:hAnsi="Times New Roman" w:cs="Times New Roman"/>
         </w:rPr>
-        <w:t xml:space="preserve">unit of measurement and the type of summary </w:t>
+        <w:t>unit of measurement and the type of</w:t>
+      </w:r>
+      <w:r>
+        <w:rPr>
+          <w:rFonts w:ascii="Times New Roman" w:hAnsi="Times New Roman" w:cs="Times New Roman"/>
+        </w:rPr>
+        <w:t xml:space="preserve"> data</w:t>
+      </w:r>
+      <w:r>
+        <w:rPr>
+          <w:rFonts w:ascii="Times New Roman" w:hAnsi="Times New Roman" w:cs="Times New Roman"/>
+        </w:rPr>
+        <w:t xml:space="preserve"> summary </w:t>
       </w:r>
       <w:r>
         <w:rPr>
@@ -1858,13 +2233,55 @@
         <w:rPr>
           <w:rFonts w:ascii="Times New Roman" w:hAnsi="Times New Roman" w:cs="Times New Roman"/>
         </w:rPr>
+        <w:t xml:space="preserve"> from root to tip</w:t>
+      </w:r>
+      <w:r>
+        <w:rPr>
+          <w:rFonts w:ascii="Times New Roman" w:hAnsi="Times New Roman" w:cs="Times New Roman"/>
+        </w:rPr>
         <w:t xml:space="preserve"> </w:t>
       </w:r>
       <w:r>
         <w:rPr>
           <w:rFonts w:ascii="Times New Roman" w:hAnsi="Times New Roman" w:cs="Times New Roman"/>
         </w:rPr>
-        <w:t xml:space="preserve">(Faith 1992). This is an anchor test, which means it is regularly used, well understood, and we should use it to anchor our work to past work. PD is a richness </w:t>
+        <w:t xml:space="preserve">(Faith 1992). This is an anchor test, which means it is regularly used, well understood, and </w:t>
+      </w:r>
+      <w:r>
+        <w:rPr>
+          <w:rFonts w:ascii="Times New Roman" w:hAnsi="Times New Roman" w:cs="Times New Roman"/>
+        </w:rPr>
+        <w:t xml:space="preserve">well suited to </w:t>
+      </w:r>
+      <w:r>
+        <w:rPr>
+          <w:rFonts w:ascii="Times New Roman" w:hAnsi="Times New Roman" w:cs="Times New Roman"/>
+        </w:rPr>
+        <w:t xml:space="preserve">anchor </w:t>
+      </w:r>
+      <w:r>
+        <w:rPr>
+          <w:rFonts w:ascii="Times New Roman" w:hAnsi="Times New Roman" w:cs="Times New Roman"/>
+        </w:rPr>
+        <w:t>current</w:t>
+      </w:r>
+      <w:r>
+        <w:rPr>
+          <w:rFonts w:ascii="Times New Roman" w:hAnsi="Times New Roman" w:cs="Times New Roman"/>
+        </w:rPr>
+        <w:t xml:space="preserve"> work to past </w:t>
+      </w:r>
+      <w:r>
+        <w:rPr>
+          <w:rFonts w:ascii="Times New Roman" w:hAnsi="Times New Roman" w:cs="Times New Roman"/>
+        </w:rPr>
+        <w:t>studies</w:t>
+      </w:r>
+      <w:r>
+        <w:rPr>
+          <w:rFonts w:ascii="Times New Roman" w:hAnsi="Times New Roman" w:cs="Times New Roman"/>
+        </w:rPr>
+        <w:t xml:space="preserve">. PD is a richness </w:t>
       </w:r>
       <w:r>
         <w:rPr>
@@ -1876,7 +2293,19 @@
         <w:rPr>
           <w:rFonts w:ascii="Times New Roman" w:hAnsi="Times New Roman" w:cs="Times New Roman"/>
         </w:rPr>
-        <w:t xml:space="preserve"> it tells us how much evolutionary history is associated with a set of tips.</w:t>
+        <w:t xml:space="preserve"> it </w:t>
+      </w:r>
+      <w:r>
+        <w:rPr>
+          <w:rFonts w:ascii="Times New Roman" w:hAnsi="Times New Roman" w:cs="Times New Roman"/>
+        </w:rPr>
+        <w:t>describes</w:t>
+      </w:r>
+      <w:r>
+        <w:rPr>
+          <w:rFonts w:ascii="Times New Roman" w:hAnsi="Times New Roman" w:cs="Times New Roman"/>
+        </w:rPr>
+        <w:t xml:space="preserve"> how much evolutionary history is associated with a set of tips.</w:t>
       </w:r>
       <w:r>
         <w:rPr>
@@ -2199,31 +2628,7 @@
         <w:rPr>
           <w:rFonts w:ascii="Times New Roman" w:hAnsi="Times New Roman" w:cs="Times New Roman"/>
         </w:rPr>
-        <w:t>. These are the residuals</w:t>
-      </w:r>
-      <w:r>
-        <w:rPr>
-          <w:rFonts w:ascii="Times New Roman" w:hAnsi="Times New Roman" w:cs="Times New Roman"/>
-        </w:rPr>
-        <w:t xml:space="preserve"> to the mean pairwise </w:t>
-      </w:r>
-      <w:r>
-        <w:rPr>
-          <w:rFonts w:ascii="Times New Roman" w:hAnsi="Times New Roman" w:cs="Times New Roman"/>
-        </w:rPr>
-        <w:t>distance</w:t>
-      </w:r>
-      <w:r>
-        <w:rPr>
-          <w:rFonts w:ascii="Times New Roman" w:hAnsi="Times New Roman" w:cs="Times New Roman"/>
-        </w:rPr>
-        <w:t>;</w:t>
-      </w:r>
-      <w:r>
-        <w:rPr>
-          <w:rFonts w:ascii="Times New Roman" w:hAnsi="Times New Roman" w:cs="Times New Roman"/>
-        </w:rPr>
-        <w:t xml:space="preserve"> they compare each individual pairwise connection to the overall mean.</w:t>
+        <w:t xml:space="preserve">. </w:t>
       </w:r>
     </w:p>
     <w:p>
@@ -2273,15 +2678,7 @@
         <w:rPr>
           <w:rFonts w:ascii="Times New Roman" w:eastAsia="Times New Roman" w:hAnsi="Times New Roman"/>
         </w:rPr>
-        <w:t>A phylogenetic isolation index repres</w:t>
-      </w:r>
-      <w:bookmarkStart w:id="1" w:name="_GoBack"/>
-      <w:bookmarkEnd w:id="1"/>
-      <w:r>
-        <w:rPr>
-          <w:rFonts w:ascii="Times New Roman" w:eastAsia="Times New Roman" w:hAnsi="Times New Roman"/>
-        </w:rPr>
-        <w:t>ents the relative isolation of a given species within a phylogenetic tree. Several indices have been proposed so far but we focus here on the evolutionary distinctiveness index called ‘Fair Proportion’ as proposed by Redding (2003) and Isaac et al. (2007).</w:t>
+        <w:t>A phylogenetic isolation index represents the relative isolation of a given species within a phylogenetic tree. Several indices have been proposed so far but we focus here on the evolutionary distinctiveness index called ‘Fair Proportion’ as proposed by Redding (2003) and Isaac et al. (2007).</w:t>
       </w:r>
       <w:r>
         <w:rPr>
@@ -2459,7 +2856,19 @@
         <w:rPr>
           <w:rFonts w:ascii="Times New Roman" w:hAnsi="Times New Roman" w:cs="Times New Roman"/>
         </w:rPr>
-        <w:t>root-to-tip of a phylogenetic tree is the gamma index, γ, which</w:t>
+        <w:t xml:space="preserve">root-to-tip </w:t>
+      </w:r>
+      <w:r>
+        <w:rPr>
+          <w:rFonts w:ascii="Times New Roman" w:hAnsi="Times New Roman" w:cs="Times New Roman"/>
+        </w:rPr>
+        <w:t xml:space="preserve">symmetry </w:t>
+      </w:r>
+      <w:r>
+        <w:rPr>
+          <w:rFonts w:ascii="Times New Roman" w:hAnsi="Times New Roman" w:cs="Times New Roman"/>
+        </w:rPr>
+        <w:t>of a phylogenetic tree is the gamma index, γ, which</w:t>
       </w:r>
       <w:r>
         <w:rPr>
@@ -2492,7 +2901,7 @@
           <w:rFonts w:ascii="Times New Roman" w:hAnsi="Times New Roman" w:cs="Times New Roman"/>
         </w:rPr>
       </w:pPr>
-      <w:commentRangeStart w:id="2"/>
+      <w:commentRangeStart w:id="5"/>
       <w:r>
         <w:rPr>
           <w:rFonts w:ascii="Times New Roman" w:hAnsi="Times New Roman" w:cs="Times New Roman"/>
@@ -2588,7 +2997,7 @@
         <w:t xml:space="preserve">Outputs: spatial dominance of foragers, spatial dominance of domesticators. </w:t>
       </w:r>
     </w:p>
-    <w:commentRangeEnd w:id="2"/>
+    <w:commentRangeEnd w:id="5"/>
     <w:p>
       <w:pPr>
         <w:widowControl w:val="0"/>
@@ -2603,7 +3012,7 @@
         <w:rPr>
           <w:rStyle w:val="CommentReference"/>
         </w:rPr>
-        <w:commentReference w:id="2"/>
+        <w:commentReference w:id="5"/>
       </w:r>
     </w:p>
     <w:p>
@@ -2757,7 +3166,33 @@
         <w:rPr>
           <w:rFonts w:ascii="Times New Roman" w:hAnsi="Times New Roman" w:cs="Times New Roman"/>
         </w:rPr>
-        <w:t xml:space="preserve">4 separate high-performance computer cluster at three different institutions.  </w:t>
+        <w:t xml:space="preserve">4 separate high-performance computer cluster at three different </w:t>
+      </w:r>
+      <w:commentRangeStart w:id="6"/>
+      <w:r>
+        <w:rPr>
+          <w:rFonts w:ascii="Times New Roman" w:hAnsi="Times New Roman" w:cs="Times New Roman"/>
+        </w:rPr>
+        <w:t>institutions</w:t>
+      </w:r>
+      <w:commentRangeEnd w:id="6"/>
+      <w:r>
+        <w:rPr>
+          <w:rStyle w:val="CommentReference"/>
+        </w:rPr>
+        <w:commentReference w:id="6"/>
+      </w:r>
+      <w:r>
+        <w:rPr>
+          <w:rFonts w:ascii="Times New Roman" w:hAnsi="Times New Roman" w:cs="Times New Roman"/>
+        </w:rPr>
+        <w:t xml:space="preserve">.  </w:t>
+      </w:r>
+      <w:r>
+        <w:rPr>
+          <w:rFonts w:ascii="Times New Roman" w:hAnsi="Times New Roman" w:cs="Times New Roman"/>
+        </w:rPr>
+        <w:t>–ran 100k times….</w:t>
       </w:r>
     </w:p>
     <w:p>
@@ -2796,7 +3231,7 @@
 
 <file path=word/comments.xml><?xml version="1.0" encoding="utf-8"?>
 <w:comments xmlns:wpc="http://schemas.microsoft.com/office/word/2010/wordprocessingCanvas" xmlns:mo="http://schemas.microsoft.com/office/mac/office/2008/main" xmlns:mc="http://schemas.openxmlformats.org/markup-compatibility/2006" xmlns:mv="urn:schemas-microsoft-com:mac:vml" xmlns:o="urn:schemas-microsoft-com:office:office" xmlns:r="http://schemas.openxmlformats.org/officeDocument/2006/relationships" xmlns:m="http://schemas.openxmlformats.org/officeDocument/2006/math" xmlns:v="urn:schemas-microsoft-com:vml" xmlns:wp14="http://schemas.microsoft.com/office/word/2010/wordprocessingDrawing" xmlns:wp="http://schemas.openxmlformats.org/drawingml/2006/wordprocessingDrawing" xmlns:w10="urn:schemas-microsoft-com:office:word" xmlns:w="http://schemas.openxmlformats.org/wordprocessingml/2006/main" xmlns:w14="http://schemas.microsoft.com/office/word/2010/wordml" xmlns:w15="http://schemas.microsoft.com/office/word/2012/wordml" xmlns:wpg="http://schemas.microsoft.com/office/word/2010/wordprocessingGroup" xmlns:wpi="http://schemas.microsoft.com/office/word/2010/wordprocessingInk" xmlns:wne="http://schemas.microsoft.com/office/word/2006/wordml" xmlns:wps="http://schemas.microsoft.com/office/word/2010/wordprocessingShape" mc:Ignorable="w14 w15 wp14">
-  <w:comment w:id="0" w:author="Ty Tuff" w:date="2017-02-10T09:13:00Z" w:initials="TAT">
+  <w:comment w:id="0" w:author="Ty Tuff" w:date="2017-02-10T10:57:00Z" w:initials="TAT">
     <w:p>
       <w:pPr>
         <w:pStyle w:val="CommentText"/>
@@ -2808,11 +3243,59 @@
         <w:annotationRef/>
       </w:r>
       <w:r>
+        <w:t xml:space="preserve">Need a more precise word. </w:t>
+      </w:r>
+    </w:p>
+  </w:comment>
+  <w:comment w:id="1" w:author="Ty Tuff" w:date="2017-02-10T10:58:00Z" w:initials="TAT">
+    <w:p>
+      <w:pPr>
+        <w:pStyle w:val="CommentText"/>
+      </w:pPr>
+      <w:r>
+        <w:rPr>
+          <w:rStyle w:val="CommentReference"/>
+        </w:rPr>
+        <w:annotationRef/>
+      </w:r>
+      <w:r>
+        <w:t>clarify</w:t>
+      </w:r>
+    </w:p>
+  </w:comment>
+  <w:comment w:id="2" w:author="Ty Tuff" w:date="2017-02-10T10:59:00Z" w:initials="TAT">
+    <w:p>
+      <w:pPr>
+        <w:pStyle w:val="CommentText"/>
+      </w:pPr>
+      <w:r>
+        <w:rPr>
+          <w:rStyle w:val="CommentReference"/>
+        </w:rPr>
+        <w:annotationRef/>
+      </w:r>
+      <w:r>
+        <w:t>How did we actually do this?</w:t>
+      </w:r>
+    </w:p>
+  </w:comment>
+  <w:comment w:id="3" w:author="Ty Tuff" w:date="2017-02-10T09:13:00Z" w:initials="TAT">
+    <w:p>
+      <w:pPr>
+        <w:pStyle w:val="CommentText"/>
+      </w:pPr>
+      <w:r>
+        <w:rPr>
+          <w:rStyle w:val="CommentReference"/>
+        </w:rPr>
+        <w:annotationRef/>
+      </w:r>
+      <w:r>
         <w:t xml:space="preserve">Need Bruno’s explanation of multipliers here.  </w:t>
       </w:r>
     </w:p>
   </w:comment>
-  <w:comment w:id="2" w:author="Ty Tuff" w:date="2017-02-10T08:56:00Z" w:initials="TAT">
+  <w:comment w:id="5" w:author="Ty Tuff" w:date="2017-02-10T08:56:00Z" w:initials="TAT">
     <w:p>
       <w:pPr>
         <w:pStyle w:val="CommentText"/>
@@ -2825,6 +3308,22 @@
       </w:r>
       <w:r>
         <w:t xml:space="preserve">Bruno stats. Need you to cite and explain. </w:t>
+      </w:r>
+    </w:p>
+  </w:comment>
+  <w:comment w:id="6" w:author="Ty Tuff" w:date="2017-02-10T09:38:00Z" w:initials="TAT">
+    <w:p>
+      <w:pPr>
+        <w:pStyle w:val="CommentText"/>
+      </w:pPr>
+      <w:r>
+        <w:rPr>
+          <w:rStyle w:val="CommentReference"/>
+        </w:rPr>
+        <w:annotationRef/>
+      </w:r>
+      <w:r>
+        <w:t>Requested cluster stats from Malcolm</w:t>
       </w:r>
     </w:p>
   </w:comment>
@@ -2833,8 +3332,12 @@
 
 <file path=word/commentsExtended.xml><?xml version="1.0" encoding="utf-8"?>
 <w15:commentsEx xmlns:wpc="http://schemas.microsoft.com/office/word/2010/wordprocessingCanvas" xmlns:mo="http://schemas.microsoft.com/office/mac/office/2008/main" xmlns:mc="http://schemas.openxmlformats.org/markup-compatibility/2006" xmlns:mv="urn:schemas-microsoft-com:mac:vml" xmlns:o="urn:schemas-microsoft-com:office:office" xmlns:r="http://schemas.openxmlformats.org/officeDocument/2006/relationships" xmlns:m="http://schemas.openxmlformats.org/officeDocument/2006/math" xmlns:v="urn:schemas-microsoft-com:vml" xmlns:wp14="http://schemas.microsoft.com/office/word/2010/wordprocessingDrawing" xmlns:wp="http://schemas.openxmlformats.org/drawingml/2006/wordprocessingDrawing" xmlns:w10="urn:schemas-microsoft-com:office:word" xmlns:w="http://schemas.openxmlformats.org/wordprocessingml/2006/main" xmlns:w14="http://schemas.microsoft.com/office/word/2010/wordml" xmlns:w15="http://schemas.microsoft.com/office/word/2012/wordml" xmlns:wpg="http://schemas.microsoft.com/office/word/2010/wordprocessingGroup" xmlns:wpi="http://schemas.microsoft.com/office/word/2010/wordprocessingInk" xmlns:wne="http://schemas.microsoft.com/office/word/2006/wordml" xmlns:wps="http://schemas.microsoft.com/office/word/2010/wordprocessingShape" mc:Ignorable="w14 w15 wp14">
+  <w15:commentEx w15:paraId="2B7E15F0" w15:done="0"/>
+  <w15:commentEx w15:paraId="72C35195" w15:done="0"/>
+  <w15:commentEx w15:paraId="59F03D55" w15:done="0"/>
   <w15:commentEx w15:paraId="56C1A381" w15:done="0"/>
   <w15:commentEx w15:paraId="3A5EE206" w15:done="0"/>
+  <w15:commentEx w15:paraId="00442E87" w15:done="0"/>
 </w15:commentsEx>
 </file>
 

</xml_diff>